<commit_message>
Add secondary git repo notes
Signed-off-by: geektechlab <dude.yours.daddi@gmail.com>
</commit_message>
<xml_diff>
--- a/SMMU/SMMU_notes.docx
+++ b/SMMU/SMMU_notes.docx
@@ -51,30 +51,24 @@
     </w:p>
     <w:p>
       <w:r>
-        <w:t xml:space="preserve">In general, Requesters are behind an SMMU (or, in the case of PEs, have an inbuilt MMU), so outgoing accesses to the system interconnect and Completer devices are mediated by the MMU of the Requester. If a Requester has no </w:t>
-      </w:r>
-      <w:proofErr w:type="spellStart"/>
-      <w:proofErr w:type="gramStart"/>
-      <w:r>
-        <w:t>MMU,it</w:t>
-      </w:r>
-      <w:proofErr w:type="spellEnd"/>
-      <w:proofErr w:type="gramEnd"/>
-      <w:r>
-        <w:t xml:space="preserve"> has full-system access. Therefore, its DMA must be mediated by software, and in this case only the most privileged system software can program it.</w:t>
-      </w:r>
-    </w:p>
-    <w:p>
-      <w:r>
-        <w:t xml:space="preserve">The </w:t>
-      </w:r>
-      <w:proofErr w:type="spellStart"/>
-      <w:r>
-        <w:t>SMMUinterface</w:t>
-      </w:r>
-      <w:proofErr w:type="spellEnd"/>
-      <w:r>
-        <w:t xml:space="preserve"> to the system interconnect is intended to be IO-coherent, thereby providing IO-coherent access for the client devices of the SMMU. The SMMU interface for traffic incoming from client devices does not require any coherency support. In addition, because there is no address translation in the outgoing direction, snoop traffic cannot be forwarded from the system towards the client devices so fully-coherent device caches cannot be placed behind an SMMU. Note: It is feasible to implement an SMMU as part of a complex device containing fully-coherent caches in the same way that the MMU of a PE is paired to fully-coherent PE caches. Practically, this means the caches must be tagged with physical addresses.</w:t>
+        <w:t>In general, Requesters are behind an SMMU (or, in the case of PEs, have an inbuilt MMU), so outgoing accesses to the system interconnect and Completer devices are mediated by the MMU of the Requester. If a Requester has no MMU,</w:t>
+      </w:r>
+      <w:r>
+        <w:t xml:space="preserve"> </w:t>
+      </w:r>
+      <w:r>
+        <w:t>it has full-system access. Therefore, its DMA must be mediated by software, and in this case only the most privileged system software can program it.</w:t>
+      </w:r>
+    </w:p>
+    <w:p>
+      <w:r>
+        <w:t>The SMMU</w:t>
+      </w:r>
+      <w:r>
+        <w:t xml:space="preserve"> </w:t>
+      </w:r>
+      <w:r>
+        <w:t>interface to the system interconnect is intended to be IO-coherent, thereby providing IO-coherent access for the client devices of the SMMU. The SMMU interface for traffic incoming from client devices does not require any coherency support. In addition, because there is no address translation in the outgoing direction, snoop traffic cannot be forwarded from the system towards the client devices so fully-coherent device caches cannot be placed behind an SMMU. Note: It is feasible to implement an SMMU as part of a complex device containing fully-coherent caches in the same way that the MMU of a PE is paired to fully-coherent PE caches. Practically, this means the caches must be tagged with physical addresses.</w:t>
       </w:r>
     </w:p>
     <w:p>
@@ -164,11 +158,9 @@
       <w:r>
         <w:t xml:space="preserve">An incoming transaction has an address, size, and attributes such as read/write, Secure/Non-secure, Shareability, </w:t>
       </w:r>
-      <w:proofErr w:type="spellStart"/>
-      <w:r>
-        <w:t>Cacheability</w:t>
-      </w:r>
-      <w:proofErr w:type="spellEnd"/>
+      <w:r>
+        <w:t>Cache ability</w:t>
+      </w:r>
       <w:r>
         <w:t xml:space="preserve">. If more than one client device uses the SMMU traffic must also have a sideband </w:t>
       </w:r>
@@ -285,15 +277,13 @@
     </w:p>
     <w:p>
       <w:r>
-        <w:t xml:space="preserve">The </w:t>
-      </w:r>
-      <w:proofErr w:type="spellStart"/>
-      <w:r>
-        <w:t>SMMUoptionally</w:t>
-      </w:r>
-      <w:proofErr w:type="spellEnd"/>
-      <w:r>
-        <w:t xml:space="preserve"> supports Secure state and, if supported, the </w:t>
+        <w:t>The SMMU</w:t>
+      </w:r>
+      <w:r>
+        <w:t xml:space="preserve"> </w:t>
+      </w:r>
+      <w:r>
+        <w:t xml:space="preserve">optionally supports Secure state and, if supported, the </w:t>
       </w:r>
       <w:proofErr w:type="spellStart"/>
       <w:r>
@@ -652,7 +642,13 @@
     </w:p>
     <w:p>
       <w:r>
-        <w:t xml:space="preserve">A2-level Stream table is a structure consisting of one top-level table that contains descriptors that point to multiple second-level tables that contain linear arrays of STEs. The span of </w:t>
+        <w:t>A</w:t>
+      </w:r>
+      <w:r>
+        <w:t xml:space="preserve"> </w:t>
+      </w:r>
+      <w:r>
+        <w:t xml:space="preserve">2-level Stream table is a structure consisting of one top-level table that contains descriptors that point to multiple second-level tables that contain linear arrays of STEs. The span of </w:t>
       </w:r>
       <w:proofErr w:type="spellStart"/>
       <w:r>
@@ -660,15 +656,13 @@
       </w:r>
       <w:proofErr w:type="spellEnd"/>
       <w:r>
-        <w:t xml:space="preserve"> covered by the entire structure is configurable up to the maximum number supported by the </w:t>
-      </w:r>
-      <w:proofErr w:type="spellStart"/>
-      <w:r>
-        <w:t>SMMUbut</w:t>
-      </w:r>
-      <w:proofErr w:type="spellEnd"/>
-      <w:r>
-        <w:t xml:space="preserve"> the second-level tables do not have to be fully populated and might vary in size. This saves memory and avoids the requirement of large physically-contiguous allocations for very large </w:t>
+        <w:t xml:space="preserve"> covered by the entire structure is configurable up to the maximum number supported by the SMMU</w:t>
+      </w:r>
+      <w:r>
+        <w:t xml:space="preserve"> </w:t>
+      </w:r>
+      <w:r>
+        <w:t xml:space="preserve">but the second-level tables do not have to be fully populated and might vary in size. This saves memory and avoids the requirement of large physically-contiguous allocations for very large </w:t>
       </w:r>
       <w:proofErr w:type="spellStart"/>
       <w:r>
@@ -942,13 +936,7 @@
         <w:t xml:space="preserve">Above figure </w:t>
       </w:r>
       <w:r>
-        <w:t xml:space="preserve">does not show error reporting paths or CD fetch through stage 2 translation (which would also access the TLB or translation table walk facilities). An implementation might choose to flatten or combine some of the steps shown, while maintaining the same </w:t>
-      </w:r>
-      <w:r>
-        <w:t>behaviour</w:t>
-      </w:r>
-      <w:r>
-        <w:t>.</w:t>
+        <w:t>does not show error reporting paths or CD fetch through stage 2 translation (which would also access the TLB or translation table walk facilities). An implementation might choose to flatten or combine some of the steps shown, while maintaining the same behaviour.</w:t>
       </w:r>
     </w:p>
     <w:p>
@@ -972,13 +960,14 @@
           <w:numId w:val="3"/>
         </w:numPr>
       </w:pPr>
-      <w:proofErr w:type="spellStart"/>
-      <w:r>
-        <w:t>SMMUglobal</w:t>
-      </w:r>
-      <w:proofErr w:type="spellEnd"/>
-      <w:r>
-        <w:t xml:space="preserve"> register configuration.</w:t>
+      <w:r>
+        <w:t>SMMU</w:t>
+      </w:r>
+      <w:r>
+        <w:t xml:space="preserve"> </w:t>
+      </w:r>
+      <w:r>
+        <w:t>global register configuration.</w:t>
       </w:r>
     </w:p>
     <w:p>
@@ -994,9 +983,12 @@
       </w:r>
       <w:proofErr w:type="spellStart"/>
       <w:r>
-        <w:t>StreamID.</w:t>
-      </w:r>
-      <w:proofErr w:type="spellEnd"/>
+        <w:t>StreamID</w:t>
+      </w:r>
+      <w:proofErr w:type="spellEnd"/>
+      <w:r>
+        <w:t>.</w:t>
+      </w:r>
     </w:p>
     <w:p>
       <w:pPr>
@@ -1232,15 +1224,13 @@
         </w:numPr>
       </w:pPr>
       <w:r>
-        <w:t xml:space="preserve">The </w:t>
-      </w:r>
-      <w:proofErr w:type="spellStart"/>
-      <w:r>
-        <w:t>SMMUinput</w:t>
-      </w:r>
-      <w:proofErr w:type="spellEnd"/>
-      <w:r>
-        <w:t xml:space="preserve"> address size is 64 bits.</w:t>
+        <w:t>The SMMU</w:t>
+      </w:r>
+      <w:r>
+        <w:t xml:space="preserve"> </w:t>
+      </w:r>
+      <w:r>
+        <w:t>input address size is 64 bits.</w:t>
       </w:r>
     </w:p>
     <w:p>
@@ -1266,13 +1256,14 @@
           <w:numId w:val="7"/>
         </w:numPr>
       </w:pPr>
-      <w:proofErr w:type="spellStart"/>
-      <w:r>
-        <w:t>OASreflects</w:t>
-      </w:r>
-      <w:proofErr w:type="spellEnd"/>
-      <w:r>
-        <w:t xml:space="preserve"> the maximum usable PA output from the last stage of AArch64 translations, and must match the system physical address size. The OAS is discoverable from SMMU_IDR5.OAS. Final-stage AArch32 translations always output 40 bits which are zero-extended into a larger OAS, or truncated to a smaller OAS</w:t>
+      <w:r>
+        <w:t>OAS</w:t>
+      </w:r>
+      <w:r>
+        <w:t xml:space="preserve"> </w:t>
+      </w:r>
+      <w:r>
+        <w:t>reflects the maximum usable PA output from the last stage of AArch64 translations, and must match the system physical address size. The OAS is discoverable from SMMU_IDR5.OAS. Final-stage AArch32 translations always output 40 bits which are zero-extended into a larger OAS, or truncated to a smaller OAS</w:t>
       </w:r>
       <w:r>
         <w:t>.</w:t>
@@ -1288,15 +1279,13 @@
     </w:p>
     <w:p>
       <w:r>
-        <w:t xml:space="preserve">The </w:t>
-      </w:r>
-      <w:proofErr w:type="spellStart"/>
-      <w:r>
-        <w:t>SMMUarchitecture</w:t>
-      </w:r>
-      <w:proofErr w:type="spellEnd"/>
-      <w:r>
-        <w:t xml:space="preserve"> does not check the alignment of incoming transaction addresses.</w:t>
+        <w:t>The SMMU</w:t>
+      </w:r>
+      <w:r>
+        <w:t xml:space="preserve"> </w:t>
+      </w:r>
+      <w:r>
+        <w:t>architecture does not check the alignment of incoming transaction addresses.</w:t>
       </w:r>
     </w:p>
     <w:p>
@@ -1475,21 +1464,20 @@
       </w:r>
     </w:p>
     <w:p>
-      <w:proofErr w:type="spellStart"/>
-      <w:r>
-        <w:t>Aqueue</w:t>
-      </w:r>
-      <w:proofErr w:type="spellEnd"/>
-      <w:r>
-        <w:t xml:space="preserve"> is arranged as a 2n-items sized circular FIFO with a base pointer and two index registers, PROD and </w:t>
-      </w:r>
-      <w:proofErr w:type="spellStart"/>
-      <w:r>
-        <w:t>CONSindicating</w:t>
-      </w:r>
-      <w:proofErr w:type="spellEnd"/>
-      <w:r>
-        <w:t xml:space="preserve"> the producer and consumer current positions in the queue. In each of the output and input roles, only one index is maintained by the SMMU, with the other is maintained by software.</w:t>
+      <w:r>
+        <w:t>A</w:t>
+      </w:r>
+      <w:r>
+        <w:t xml:space="preserve"> </w:t>
+      </w:r>
+      <w:r>
+        <w:t>queue is arranged as a 2n-items sized circular FIFO with a base pointer and two index registers, PROD and CONS</w:t>
+      </w:r>
+      <w:r>
+        <w:t xml:space="preserve"> </w:t>
+      </w:r>
+      <w:r>
+        <w:t>indicating the producer and consumer current positions in the queue. In each of the output and input roles, only one index is maintained by the SMMU, with the other is maintained by software.</w:t>
       </w:r>
     </w:p>
     <w:p>
@@ -1510,23 +1498,7 @@
     </w:p>
     <w:p>
       <w:r>
-        <w:t xml:space="preserve">Each index has a wrap flag, represented by the next higher bit adjacent to the index value contained in PROD and CONS. This bit must toggle each time the index wraps off the high end and back onto the low end of the buffer. It is the responsibility of the owner of each index, producer or consumer, to toggle this bit when the owner updates the index after wrapping. It is intended that software reads the register, increments or wraps the index (toggling wrap when required) and writes back both wrap and index </w:t>
-      </w:r>
-      <w:proofErr w:type="spellStart"/>
-      <w:r>
-        <w:t>f</w:t>
-      </w:r>
-      <w:proofErr w:type="spellEnd"/>
-      <w:r>
-        <w:t xml:space="preserve"> </w:t>
-      </w:r>
-      <w:proofErr w:type="spellStart"/>
-      <w:r>
-        <w:t>ields</w:t>
-      </w:r>
-      <w:proofErr w:type="spellEnd"/>
-      <w:r>
-        <w:t xml:space="preserve"> at the same time. This single update prevents inconsistency between index and wrap state.</w:t>
+        <w:t>Each index has a wrap flag, represented by the next higher bit adjacent to the index value contained in PROD and CONS. This bit must toggle each time the index wraps off the high end and back onto the low end of the buffer. It is the responsibility of the owner of each index, producer or consumer, to toggle this bit when the owner updates the index after wrapping. It is intended that software reads the register, increments or wraps the index (toggling wrap when required) and writes back both wrap and index fields at the same time. This single update prevents inconsistency between index and wrap state.</w:t>
       </w:r>
     </w:p>
     <w:p>
@@ -1656,13 +1628,7 @@
         <w:t xml:space="preserve"> </w:t>
       </w:r>
       <w:r>
-        <w:t xml:space="preserve">might support configurable </w:t>
-      </w:r>
-      <w:r>
-        <w:t>behaviour</w:t>
-      </w:r>
-      <w:r>
-        <w:t xml:space="preserve"> on Translation-related faults, which enable a faulting transaction to be stalled, pending later resolution, or terminated which immediately aborts the transaction.</w:t>
+        <w:t>might support configurable behaviour on Translation-related faults, which enable a faulting transaction to be stalled, pending later resolution, or terminated which immediately aborts the transaction.</w:t>
       </w:r>
     </w:p>
     <w:p>
@@ -3923,6 +3889,7 @@
   <w:style w:type="character" w:default="1" w:styleId="DefaultParagraphFont">
     <w:name w:val="Default Paragraph Font"/>
     <w:uiPriority w:val="1"/>
+    <w:semiHidden/>
     <w:unhideWhenUsed/>
   </w:style>
   <w:style w:type="table" w:default="1" w:styleId="TableNormal">

</xml_diff>